<commit_message>
Modified TestNG practice project 2
</commit_message>
<xml_diff>
--- a/TestNG/Practice_project2.docx
+++ b/TestNG/Practice_project2.docx
@@ -111,7 +111,6 @@
           <w:lang w:val="en-US"/>
         </w:rPr>
       </w:pPr>
-      <w:proofErr w:type="spellStart"/>
       <w:r>
         <w:rPr>
           <w:sz w:val="28"/>
@@ -120,7 +119,6 @@
         </w:rPr>
         <w:t>dependsOnMethods</w:t>
       </w:r>
-      <w:proofErr w:type="spellEnd"/>
     </w:p>
     <w:p>
       <w:pPr>
@@ -137,7 +135,6 @@
           <w:lang w:val="en-US"/>
         </w:rPr>
       </w:pPr>
-      <w:proofErr w:type="spellStart"/>
       <w:r>
         <w:rPr>
           <w:sz w:val="28"/>
@@ -146,7 +143,6 @@
         </w:rPr>
         <w:t>dependsOnGroups</w:t>
       </w:r>
-      <w:proofErr w:type="spellEnd"/>
     </w:p>
     <w:p>
       <w:pPr>
@@ -163,23 +159,13 @@
           <w:lang w:val="en-US"/>
         </w:rPr>
       </w:pPr>
-      <w:proofErr w:type="spellStart"/>
-      <w:r>
-        <w:rPr>
-          <w:sz w:val="28"/>
-          <w:szCs w:val="36"/>
-          <w:lang w:val="en-US"/>
-        </w:rPr>
-        <w:t>alwaysRun</w:t>
-      </w:r>
-      <w:proofErr w:type="spellEnd"/>
-      <w:r>
-        <w:rPr>
-          <w:sz w:val="28"/>
-          <w:szCs w:val="36"/>
-          <w:lang w:val="en-US"/>
-        </w:rPr>
-        <w:t>…</w:t>
+      <w:r>
+        <w:rPr>
+          <w:sz w:val="28"/>
+          <w:szCs w:val="36"/>
+          <w:lang w:val="en-US"/>
+        </w:rPr>
+        <w:t>alwaysRun…</w:t>
       </w:r>
     </w:p>
     <w:p>
@@ -231,18 +217,8 @@
           <w:szCs w:val="36"/>
           <w:lang w:val="en-US"/>
         </w:rPr>
-        <w:t xml:space="preserve">public class </w:t>
-      </w:r>
-      <w:proofErr w:type="gramStart"/>
-      <w:r>
-        <w:rPr>
-          <w:sz w:val="28"/>
-          <w:szCs w:val="36"/>
-          <w:lang w:val="en-US"/>
-        </w:rPr>
-        <w:t>grouping{</w:t>
-      </w:r>
-      <w:proofErr w:type="gramEnd"/>
+        <w:t>public class grouping{</w:t>
+      </w:r>
     </w:p>
     <w:p>
       <w:pPr>
@@ -260,25 +236,7 @@
           <w:lang w:val="en-US"/>
         </w:rPr>
         <w:tab/>
-        <w:t>@</w:t>
-      </w:r>
-      <w:proofErr w:type="gramStart"/>
-      <w:r>
-        <w:rPr>
-          <w:sz w:val="28"/>
-          <w:szCs w:val="36"/>
-          <w:lang w:val="en-US"/>
-        </w:rPr>
-        <w:t>Test(</w:t>
-      </w:r>
-      <w:proofErr w:type="gramEnd"/>
-      <w:r>
-        <w:rPr>
-          <w:sz w:val="28"/>
-          <w:szCs w:val="36"/>
-          <w:lang w:val="en-US"/>
-        </w:rPr>
-        <w:t>groups = “regression testing”)</w:t>
+        <w:t>@Test(groups = “regression testing”)</w:t>
       </w:r>
     </w:p>
     <w:p>
@@ -297,25 +255,7 @@
           <w:lang w:val="en-US"/>
         </w:rPr>
         <w:tab/>
-        <w:t xml:space="preserve">Public void </w:t>
-      </w:r>
-      <w:proofErr w:type="gramStart"/>
-      <w:r>
-        <w:rPr>
-          <w:sz w:val="28"/>
-          <w:szCs w:val="36"/>
-          <w:lang w:val="en-US"/>
-        </w:rPr>
-        <w:t>testone(</w:t>
-      </w:r>
-      <w:proofErr w:type="gramEnd"/>
-      <w:r>
-        <w:rPr>
-          <w:sz w:val="28"/>
-          <w:szCs w:val="36"/>
-          <w:lang w:val="en-US"/>
-        </w:rPr>
-        <w:t>){</w:t>
+        <w:t>Public void testone(){</w:t>
       </w:r>
     </w:p>
     <w:p>
@@ -342,24 +282,7 @@
           <w:lang w:val="en-US"/>
         </w:rPr>
         <w:tab/>
-      </w:r>
-      <w:proofErr w:type="spellStart"/>
-      <w:r>
-        <w:rPr>
-          <w:sz w:val="28"/>
-          <w:szCs w:val="36"/>
-          <w:lang w:val="en-US"/>
-        </w:rPr>
-        <w:t>System.out.println</w:t>
-      </w:r>
-      <w:proofErr w:type="spellEnd"/>
-      <w:r>
-        <w:rPr>
-          <w:sz w:val="28"/>
-          <w:szCs w:val="36"/>
-          <w:lang w:val="en-US"/>
-        </w:rPr>
-        <w:t>(“test one executed”);</w:t>
+        <w:t>System.out.println(“test one executed”);</w:t>
       </w:r>
     </w:p>
     <w:p>
@@ -395,25 +318,7 @@
           <w:szCs w:val="36"/>
           <w:lang w:val="en-US"/>
         </w:rPr>
-        <w:t>@</w:t>
-      </w:r>
-      <w:proofErr w:type="gramStart"/>
-      <w:r>
-        <w:rPr>
-          <w:sz w:val="28"/>
-          <w:szCs w:val="36"/>
-          <w:lang w:val="en-US"/>
-        </w:rPr>
-        <w:t>Test(</w:t>
-      </w:r>
-      <w:proofErr w:type="gramEnd"/>
-      <w:r>
-        <w:rPr>
-          <w:sz w:val="28"/>
-          <w:szCs w:val="36"/>
-          <w:lang w:val="en-US"/>
-        </w:rPr>
-        <w:t>groups = “regression testing”)</w:t>
+        <w:t>@Test(groups = “regression testing”)</w:t>
       </w:r>
     </w:p>
     <w:p>
@@ -431,35 +336,7 @@
           <w:szCs w:val="36"/>
           <w:lang w:val="en-US"/>
         </w:rPr>
-        <w:t xml:space="preserve">Public void </w:t>
-      </w:r>
-      <w:proofErr w:type="spellStart"/>
-      <w:proofErr w:type="gramStart"/>
-      <w:r>
-        <w:rPr>
-          <w:sz w:val="28"/>
-          <w:szCs w:val="36"/>
-          <w:lang w:val="en-US"/>
-        </w:rPr>
-        <w:t>testtwo</w:t>
-      </w:r>
-      <w:proofErr w:type="spellEnd"/>
-      <w:r>
-        <w:rPr>
-          <w:sz w:val="28"/>
-          <w:szCs w:val="36"/>
-          <w:lang w:val="en-US"/>
-        </w:rPr>
-        <w:t>(</w:t>
-      </w:r>
-      <w:proofErr w:type="gramEnd"/>
-      <w:r>
-        <w:rPr>
-          <w:sz w:val="28"/>
-          <w:szCs w:val="36"/>
-          <w:lang w:val="en-US"/>
-        </w:rPr>
-        <w:t>){</w:t>
+        <w:t>Public void testtwo(){</w:t>
       </w:r>
     </w:p>
     <w:p>
@@ -478,24 +355,7 @@
           <w:lang w:val="en-US"/>
         </w:rPr>
         <w:tab/>
-      </w:r>
-      <w:proofErr w:type="spellStart"/>
-      <w:r>
-        <w:rPr>
-          <w:sz w:val="28"/>
-          <w:szCs w:val="36"/>
-          <w:lang w:val="en-US"/>
-        </w:rPr>
-        <w:t>System.out.println</w:t>
-      </w:r>
-      <w:proofErr w:type="spellEnd"/>
-      <w:r>
-        <w:rPr>
-          <w:sz w:val="28"/>
-          <w:szCs w:val="36"/>
-          <w:lang w:val="en-US"/>
-        </w:rPr>
-        <w:t>(“test two executed”);</w:t>
+        <w:t>System.out.println(“test two executed”);</w:t>
       </w:r>
     </w:p>
     <w:p>
@@ -640,6 +500,78 @@
           <w:lang w:val="en-US"/>
         </w:rPr>
         <w:t>This can be done by right clicking on the class file in project explorer&gt;TestNG&gt;Convert o TestNG. Then a new xml file will be created. Open the file right click and run as TestNG Suites.</w:t>
+      </w:r>
+    </w:p>
+    <w:p>
+      <w:pPr>
+        <w:pStyle w:val="ListParagraph"/>
+        <w:numPr>
+          <w:ilvl w:val="0"/>
+          <w:numId w:val="1"/>
+        </w:numPr>
+        <w:rPr>
+          <w:b/>
+          <w:bCs/>
+          <w:sz w:val="28"/>
+          <w:szCs w:val="36"/>
+          <w:lang w:val="en-US"/>
+        </w:rPr>
+      </w:pPr>
+      <w:r>
+        <w:rPr>
+          <w:sz w:val="28"/>
+          <w:szCs w:val="36"/>
+          <w:lang w:val="en-US"/>
+        </w:rPr>
+        <w:t>In .xml file you have to mention the attribute as parallel. Example:</w:t>
+      </w:r>
+    </w:p>
+    <w:p>
+      <w:pPr>
+        <w:pStyle w:val="ListParagraph"/>
+        <w:numPr>
+          <w:ilvl w:val="1"/>
+          <w:numId w:val="1"/>
+        </w:numPr>
+        <w:rPr>
+          <w:b/>
+          <w:bCs/>
+          <w:sz w:val="28"/>
+          <w:szCs w:val="36"/>
+          <w:lang w:val="en-US"/>
+        </w:rPr>
+      </w:pPr>
+      <w:r>
+        <w:rPr>
+          <w:sz w:val="28"/>
+          <w:szCs w:val="36"/>
+          <w:lang w:val="en-US"/>
+        </w:rPr>
+        <w:t>Parallel = “methods”: execute methods parallelly</w:t>
+      </w:r>
+    </w:p>
+    <w:p>
+      <w:pPr>
+        <w:pStyle w:val="ListParagraph"/>
+        <w:numPr>
+          <w:ilvl w:val="1"/>
+          <w:numId w:val="1"/>
+        </w:numPr>
+        <w:rPr>
+          <w:b/>
+          <w:bCs/>
+          <w:sz w:val="28"/>
+          <w:szCs w:val="36"/>
+          <w:lang w:val="en-US"/>
+        </w:rPr>
+      </w:pPr>
+      <w:r>
+        <w:rPr>
+          <w:sz w:val="28"/>
+          <w:szCs w:val="36"/>
+          <w:lang w:val="en-US"/>
+        </w:rPr>
+        <w:t>Parallel = “classes”: execute classes parallely</w:t>
       </w:r>
     </w:p>
     <w:sectPr>

</xml_diff>